<commit_message>
Updated the guide for snowy again
</commit_message>
<xml_diff>
--- a/How to create and use a singularity container file on uppmax.docx
+++ b/How to create and use a singularity container file on uppmax.docx
@@ -585,6 +585,24 @@
           <w:szCs w:val="24"/>
         </w:rPr>
         <w:t>-2-18 -t 1:00:00 -M snowy</w:t>
+      </w:r>
+      <w:r>
+        <w:rPr>
+          <w:i/>
+          <w:iCs/>
+          <w:sz w:val="24"/>
+          <w:szCs w:val="24"/>
+        </w:rPr>
+        <w:t xml:space="preserve"> </w:t>
+      </w:r>
+      <w:r>
+        <w:rPr>
+          <w:i/>
+          <w:iCs/>
+          <w:sz w:val="24"/>
+          <w:szCs w:val="24"/>
+        </w:rPr>
+        <w:t>--gres=gpu:1</w:t>
       </w:r>
       <w:r>
         <w:rPr>

</xml_diff>